<commit_message>
uppfærsla,  vantar Sumar2017 og cityFails og Fix
</commit_message>
<xml_diff>
--- a/Sumarið 2017.docx
+++ b/Sumarið 2017.docx
@@ -1,6 +1,6 @@
 
 <file path=word/document.xml><?xml version="1.0" encoding="utf-8"?>
-<w:document xmlns:wpc="http://schemas.microsoft.com/office/word/2010/wordprocessingCanvas" xmlns:cx="http://schemas.microsoft.com/office/drawing/2014/chartex" xmlns:cx1="http://schemas.microsoft.com/office/drawing/2015/9/8/chartex" xmlns:cx2="http://schemas.microsoft.com/office/drawing/2015/10/21/chartex" xmlns:cx3="http://schemas.microsoft.com/office/drawing/2016/5/9/chartex" xmlns:cx4="http://schemas.microsoft.com/office/drawing/2016/5/10/chartex" xmlns:cx5="http://schemas.microsoft.com/office/drawing/2016/5/11/chartex" xmlns:cx6="http://schemas.microsoft.com/office/drawing/2016/5/12/chartex" xmlns:cx7="http://schemas.microsoft.com/office/drawing/2016/5/13/chartex" xmlns:cx8="http://schemas.microsoft.com/office/drawing/2016/5/14/chartex" xmlns:mc="http://schemas.openxmlformats.org/markup-compatibility/2006" xmlns:o="urn:schemas-microsoft-com:office:office" xmlns:r="http://schemas.openxmlformats.org/officeDocument/2006/relationships" xmlns:m="http://schemas.openxmlformats.org/officeDocument/2006/math" xmlns:v="urn:schemas-microsoft-com:vml" xmlns:wp14="http://schemas.microsoft.com/office/word/2010/wordprocessingDrawing" xmlns:wp="http://schemas.openxmlformats.org/drawingml/2006/wordprocessingDrawing" xmlns:w10="urn:schemas-microsoft-com:office:word" xmlns:w="http://schemas.openxmlformats.org/wordprocessingml/2006/main" xmlns:w14="http://schemas.microsoft.com/office/word/2010/wordml" xmlns:w15="http://schemas.microsoft.com/office/word/2012/wordml" xmlns:w16se="http://schemas.microsoft.com/office/word/2015/wordml/symex" xmlns:wpg="http://schemas.microsoft.com/office/word/2010/wordprocessingGroup" xmlns:wpi="http://schemas.microsoft.com/office/word/2010/wordprocessingInk" xmlns:wne="http://schemas.microsoft.com/office/word/2006/wordml" xmlns:wps="http://schemas.microsoft.com/office/word/2010/wordprocessingShape" mc:Ignorable="w14 w15 w16se wp14">
+<w:document xmlns:wpc="http://schemas.microsoft.com/office/word/2010/wordprocessingCanvas" xmlns:cx="http://schemas.microsoft.com/office/drawing/2014/chartex" xmlns:cx1="http://schemas.microsoft.com/office/drawing/2015/9/8/chartex" xmlns:cx2="http://schemas.microsoft.com/office/drawing/2015/10/21/chartex" xmlns:cx3="http://schemas.microsoft.com/office/drawing/2016/5/9/chartex" xmlns:cx4="http://schemas.microsoft.com/office/drawing/2016/5/10/chartex" xmlns:cx5="http://schemas.microsoft.com/office/drawing/2016/5/11/chartex" xmlns:cx6="http://schemas.microsoft.com/office/drawing/2016/5/12/chartex" xmlns:cx7="http://schemas.microsoft.com/office/drawing/2016/5/13/chartex" xmlns:cx8="http://schemas.microsoft.com/office/drawing/2016/5/14/chartex" xmlns:mc="http://schemas.openxmlformats.org/markup-compatibility/2006" xmlns:aink="http://schemas.microsoft.com/office/drawing/2016/ink" xmlns:o="urn:schemas-microsoft-com:office:office" xmlns:r="http://schemas.openxmlformats.org/officeDocument/2006/relationships" xmlns:m="http://schemas.openxmlformats.org/officeDocument/2006/math" xmlns:v="urn:schemas-microsoft-com:vml" xmlns:wp14="http://schemas.microsoft.com/office/word/2010/wordprocessingDrawing" xmlns:wp="http://schemas.openxmlformats.org/drawingml/2006/wordprocessingDrawing" xmlns:w10="urn:schemas-microsoft-com:office:word" xmlns:w="http://schemas.openxmlformats.org/wordprocessingml/2006/main" xmlns:w14="http://schemas.microsoft.com/office/word/2010/wordml" xmlns:w15="http://schemas.microsoft.com/office/word/2012/wordml" xmlns:w16se="http://schemas.microsoft.com/office/word/2015/wordml/symex" xmlns:wpg="http://schemas.microsoft.com/office/word/2010/wordprocessingGroup" xmlns:wpi="http://schemas.microsoft.com/office/word/2010/wordprocessingInk" xmlns:wne="http://schemas.microsoft.com/office/word/2006/wordml" xmlns:wps="http://schemas.microsoft.com/office/word/2010/wordprocessingShape" mc:Ignorable="w14 w15 w16se wp14">
   <w:body>
     <w:p>
       <w:r>
@@ -37,11 +37,24 @@
         <w:t xml:space="preserve"> (scraping og fleira)</w:t>
       </w:r>
     </w:p>
+    <w:p/>
     <w:p>
       <w:r>
         <w:t xml:space="preserve">Komast inn í Django:  </w:t>
       </w:r>
+    </w:p>
+    <w:p>
       <w:hyperlink r:id="rId6" w:history="1">
+        <w:r>
+          <w:rPr>
+            <w:rStyle w:val="Hyperlink"/>
+          </w:rPr>
+          <w:t>https://www.djangoproject.com/start/</w:t>
+        </w:r>
+      </w:hyperlink>
+    </w:p>
+    <w:p>
+      <w:hyperlink r:id="rId7" w:history="1">
         <w:r>
           <w:rPr>
             <w:rStyle w:val="Hyperlink"/>
@@ -51,7 +64,7 @@
       </w:hyperlink>
     </w:p>
     <w:p>
-      <w:hyperlink r:id="rId7" w:history="1">
+      <w:hyperlink r:id="rId8" w:history="1">
         <w:r>
           <w:rPr>
             <w:rStyle w:val="Hyperlink"/>
@@ -72,6 +85,22 @@
         <w:t>burndownchart</w:t>
       </w:r>
     </w:p>
+    <w:p>
+      <w:r>
+        <w:t xml:space="preserve">How Long Can I Stay? </w:t>
+      </w:r>
+      <w:hyperlink r:id="rId9" w:history="1">
+        <w:r>
+          <w:rPr>
+            <w:rStyle w:val="Hyperlink"/>
+          </w:rPr>
+          <w:t>https://www.numbeo.com/cost-of-living/basket_of_goods.jsp</w:t>
+        </w:r>
+      </w:hyperlink>
+      <w:r>
+        <w:t xml:space="preserve"> </w:t>
+      </w:r>
+    </w:p>
     <w:p/>
     <w:p>
       <w:r>
@@ -79,6 +108,11 @@
       </w:r>
     </w:p>
     <w:p>
+      <w:r>
+        <w:t>Ferðasjá</w:t>
+      </w:r>
+    </w:p>
+    <w:p>
       <w:pPr>
         <w:pStyle w:val="ListParagraph"/>
         <w:numPr>
@@ -106,6 +140,96 @@
       <w:pPr>
         <w:pStyle w:val="ListParagraph"/>
         <w:numPr>
+          <w:ilvl w:val="2"/>
+          <w:numId w:val="3"/>
+        </w:numPr>
+      </w:pPr>
+      <w:r>
+        <w:t>Beautiful soup</w:t>
+      </w:r>
+    </w:p>
+    <w:p>
+      <w:pPr>
+        <w:pStyle w:val="ListParagraph"/>
+        <w:numPr>
+          <w:ilvl w:val="2"/>
+          <w:numId w:val="3"/>
+        </w:numPr>
+      </w:pPr>
+      <w:hyperlink r:id="rId10" w:history="1">
+        <w:r>
+          <w:rPr>
+            <w:rStyle w:val="Hyperlink"/>
+          </w:rPr>
+          <w:t>https://chrisalbon.com/python/beautiful_soup_scrape_table.html</w:t>
+        </w:r>
+      </w:hyperlink>
+      <w:r>
+        <w:t xml:space="preserve"> + numbeo</w:t>
+      </w:r>
+    </w:p>
+    <w:p>
+      <w:pPr>
+        <w:pStyle w:val="ListParagraph"/>
+        <w:numPr>
+          <w:ilvl w:val="2"/>
+          <w:numId w:val="3"/>
+        </w:numPr>
+      </w:pPr>
+      <w:r>
+        <w:t>Skoða beautifulsoup documentationið</w:t>
+      </w:r>
+    </w:p>
+    <w:p>
+      <w:pPr>
+        <w:pStyle w:val="ListParagraph"/>
+        <w:numPr>
+          <w:ilvl w:val="1"/>
+          <w:numId w:val="3"/>
+        </w:numPr>
+      </w:pPr>
+      <w:r>
+        <w:t xml:space="preserve">Komin drög að scrapei fyrir Numbeo. </w:t>
+      </w:r>
+      <w:r>
+        <w:t xml:space="preserve">Láta virka, keyra og sækja, debugga. </w:t>
+      </w:r>
+      <w:r>
+        <w:t>Hlaða inn í Gagnagrunn</w:t>
+      </w:r>
+      <w:r>
+        <w:t>´(búa til gagnagrunn og forrita)</w:t>
+      </w:r>
+    </w:p>
+    <w:p>
+      <w:pPr>
+        <w:pStyle w:val="ListParagraph"/>
+        <w:numPr>
+          <w:ilvl w:val="1"/>
+          <w:numId w:val="3"/>
+        </w:numPr>
+      </w:pPr>
+      <w:r>
+        <w:t xml:space="preserve">Mengunargögn </w:t>
+      </w:r>
+      <w:hyperlink r:id="rId11" w:history="1">
+        <w:r>
+          <w:rPr>
+            <w:rStyle w:val="Hyperlink"/>
+          </w:rPr>
+          <w:t>http://www.who.int/phe/health_topics/outdoorair/databases/cities/en/</w:t>
+        </w:r>
+      </w:hyperlink>
+    </w:p>
+    <w:p>
+      <w:pPr>
+        <w:ind w:left="1425"/>
+      </w:pPr>
+    </w:p>
+    <w:p>
+      <w:pPr>
+        <w:pStyle w:val="ListParagraph"/>
+        <w:numPr>
           <w:ilvl w:val="0"/>
           <w:numId w:val="3"/>
         </w:numPr>
@@ -128,6 +252,9 @@
       <w:r>
         <w:tab/>
       </w:r>
+      <w:r>
+        <w:t xml:space="preserve">Nei sem dict </w:t>
+      </w:r>
     </w:p>
     <w:p>
       <w:pPr>
@@ -150,16 +277,735 @@
         </w:numPr>
       </w:pPr>
       <w:r>
+        <w:t xml:space="preserve">Velja hvaða borgir verða skoðaðar fyrst. </w:t>
+      </w:r>
+    </w:p>
+    <w:p>
+      <w:pPr>
+        <w:pStyle w:val="ListParagraph"/>
+        <w:numPr>
+          <w:ilvl w:val="3"/>
+          <w:numId w:val="3"/>
+        </w:numPr>
+      </w:pPr>
+      <w:r>
+        <w:t>Borgirnar í Europe cost of living index töflunni.</w:t>
+      </w:r>
+    </w:p>
+    <w:p>
+      <w:pPr>
+        <w:pStyle w:val="ListParagraph"/>
+        <w:numPr>
+          <w:ilvl w:val="0"/>
+          <w:numId w:val="3"/>
+        </w:numPr>
+      </w:pPr>
+      <w:r>
+        <w:lastRenderedPageBreak/>
+        <w:t>Gera aðferð sem nær í veðurgögn, max 10 á mínútu, fyrir borgirnar, og safnar t.d. öllum viku tímabilum.</w:t>
+      </w:r>
+      <w:r>
+        <w:t xml:space="preserve"> Kallar á fallið úr 2 sem nær í veðurgögnin, hækkar um 1 viku þar til árið klárast og skoðar þá næstu borg í listanum.</w:t>
+      </w:r>
+    </w:p>
+    <w:p>
+      <w:pPr>
+        <w:pStyle w:val="ListParagraph"/>
+        <w:numPr>
+          <w:ilvl w:val="1"/>
+          <w:numId w:val="3"/>
+        </w:numPr>
+      </w:pPr>
+      <w:r>
+        <w:t>weatherAllCities kallar á weatherAllWeeks</w:t>
+      </w:r>
+      <w:r>
+        <w:t xml:space="preserve"> sem kallar á weatherInCity og addWeatherToDFrame</w:t>
+      </w:r>
+    </w:p>
+    <w:p>
+      <w:pPr>
+        <w:pStyle w:val="ListParagraph"/>
+        <w:numPr>
+          <w:ilvl w:val="0"/>
+          <w:numId w:val="3"/>
+        </w:numPr>
+      </w:pPr>
+      <w:r>
+        <w:t xml:space="preserve"> </w:t>
+      </w:r>
+    </w:p>
+    <w:p>
+      <w:pPr>
+        <w:pStyle w:val="ListParagraph"/>
+        <w:numPr>
+          <w:ilvl w:val="1"/>
+          <w:numId w:val="3"/>
+        </w:numPr>
+      </w:pPr>
+      <w:r>
+        <w:t>Sjá fyrst hvort það sé munur innan viku?</w:t>
+      </w:r>
+    </w:p>
+    <w:p>
+      <w:pPr>
+        <w:pStyle w:val="ListParagraph"/>
+        <w:numPr>
+          <w:ilvl w:val="0"/>
+          <w:numId w:val="3"/>
+        </w:numPr>
+      </w:pPr>
+      <w:r>
+        <w:t xml:space="preserve">Gera fall sem nær í HTML töflur inn í Pandas </w:t>
+      </w:r>
+      <w:r>
+        <w:t xml:space="preserve">  X </w:t>
+      </w:r>
+    </w:p>
+    <w:p>
+      <w:pPr>
+        <w:pStyle w:val="ListParagraph"/>
+        <w:numPr>
+          <w:ilvl w:val="0"/>
+          <w:numId w:val="3"/>
+        </w:numPr>
+      </w:pPr>
+      <w:r>
         <w:t>Installa sqlite3</w:t>
       </w:r>
-    </w:p>
-    <w:p/>
-    <w:p/>
-    <w:p>
+      <w:r>
+        <w:t xml:space="preserve"> (komið í </w:t>
+      </w:r>
+      <w:r>
+        <w:t xml:space="preserve">Anaconda)  </w:t>
+      </w:r>
+      <w:r>
+        <w:tab/>
+      </w:r>
+      <w:r>
+        <w:t>X</w:t>
+      </w:r>
+    </w:p>
+    <w:p>
+      <w:pPr>
+        <w:pStyle w:val="ListParagraph"/>
+        <w:numPr>
+          <w:ilvl w:val="0"/>
+          <w:numId w:val="3"/>
+        </w:numPr>
+      </w:pPr>
+      <w:r>
+        <w:t>Búa til sqlite3 gagnagrunn og byrja á að hlaða Numbeo töflunum þangað inn</w:t>
+      </w:r>
+      <w:r>
+        <w:t xml:space="preserve"> X</w:t>
+      </w:r>
+    </w:p>
+    <w:p>
+      <w:pPr>
+        <w:pStyle w:val="ListParagraph"/>
+        <w:numPr>
+          <w:ilvl w:val="0"/>
+          <w:numId w:val="3"/>
+        </w:numPr>
+      </w:pPr>
+      <w:r>
+        <w:t xml:space="preserve">Færa to dos úr .R skjalinu á Asana og hingað </w:t>
+      </w:r>
+    </w:p>
+    <w:p>
+      <w:pPr>
+        <w:pStyle w:val="ListParagraph"/>
+        <w:numPr>
+          <w:ilvl w:val="0"/>
+          <w:numId w:val="3"/>
+        </w:numPr>
+      </w:pPr>
+      <w:r>
+        <w:t>Ná í veðurgögnin úr R sem geyma fjölda sólarstunda á dag og fleiri breytur sem fást ekki á WU .</w:t>
+      </w:r>
+      <w:r>
+        <w:t xml:space="preserve"> Humidity, það sem skiptir máli fyrir fatlafól</w:t>
+      </w:r>
+      <w:r>
+        <w:t>.</w:t>
+      </w:r>
+    </w:p>
+    <w:p>
+      <w:pPr>
+        <w:pStyle w:val="ListParagraph"/>
+        <w:ind w:left="1065"/>
+      </w:pPr>
+      <w:r>
+        <w:t>Sólarklst á dag,   dagsljós á dag skiptir líka máli.</w:t>
+      </w:r>
+    </w:p>
+    <w:p>
+      <w:pPr>
+        <w:pStyle w:val="ListParagraph"/>
+        <w:numPr>
+          <w:ilvl w:val="1"/>
+          <w:numId w:val="3"/>
+        </w:numPr>
+      </w:pPr>
+      <w:r>
+        <w:t>Finna sambærilegar tölur fyrir annað en bara aðal borgir Evrópu. Er líka til fyrir bandaríkin á CurrentResults?</w:t>
+      </w:r>
+    </w:p>
+    <w:p/>
+    <w:p>
+      <w:r>
+        <w:t>How long can I stay?</w:t>
+      </w:r>
+      <w:r>
+        <w:t xml:space="preserve"> Krefst ekki veðurgagnanna</w:t>
+      </w:r>
+    </w:p>
+    <w:p>
+      <w:pPr>
+        <w:pStyle w:val="ListParagraph"/>
+        <w:numPr>
+          <w:ilvl w:val="0"/>
+          <w:numId w:val="3"/>
+        </w:numPr>
+      </w:pPr>
+      <w:r>
+        <w:t>Vera me</w:t>
+      </w:r>
+    </w:p>
+    <w:p>
+      <w:pPr>
+        <w:pStyle w:val="ListParagraph"/>
+        <w:numPr>
+          <w:ilvl w:val="0"/>
+          <w:numId w:val="3"/>
+        </w:numPr>
+      </w:pPr>
+      <w:r>
+        <w:t xml:space="preserve">Ná í fluggjöldin </w:t>
+      </w:r>
+    </w:p>
+    <w:p>
+      <w:pPr>
+        <w:pStyle w:val="ListParagraph"/>
+        <w:numPr>
+          <w:ilvl w:val="1"/>
+          <w:numId w:val="3"/>
+        </w:numPr>
+      </w:pPr>
+      <w:r>
+        <w:t>Tengja flugvelli við borgir?</w:t>
+      </w:r>
+      <w:r>
+        <w:t xml:space="preserve"> Dictionary þar á milli?</w:t>
+      </w:r>
+    </w:p>
+    <w:p>
+      <w:pPr>
+        <w:pStyle w:val="ListParagraph"/>
+        <w:ind w:left="1785"/>
+      </w:pPr>
+      <w:r>
+        <w:t>/api/v1/livestore/en/IS</w:t>
+      </w:r>
+      <w:r>
+        <w:t>/KEF/2017-08-08/2017-08-09/ wd /7/ISK/compact/</w:t>
+      </w:r>
+    </w:p>
+    <w:p>
+      <w:pPr>
+        <w:pStyle w:val="ListParagraph"/>
+        <w:ind w:left="1785"/>
+      </w:pPr>
+    </w:p>
+    <w:p>
+      <w:pPr>
+        <w:pStyle w:val="ListParagraph"/>
+        <w:ind w:left="1785"/>
+      </w:pPr>
+      <w:hyperlink r:id="rId12" w:history="1">
+        <w:r>
+          <w:rPr>
+            <w:rStyle w:val="Hyperlink"/>
+          </w:rPr>
+          <w:t>https://github.com/benediktkr/dohop-hackathon/blob/master/dohop.py</w:t>
+        </w:r>
+      </w:hyperlink>
+    </w:p>
+    <w:p>
+      <w:pPr>
+        <w:pStyle w:val="ListParagraph"/>
+        <w:ind w:left="1785"/>
+      </w:pPr>
+    </w:p>
+    <w:p>
+      <w:pPr>
+        <w:pStyle w:val="ListParagraph"/>
+        <w:ind w:left="1785"/>
+      </w:pPr>
+      <w:r>
+        <w:t>The parameterss are optional</w:t>
+      </w:r>
+    </w:p>
+    <w:p>
+      <w:r>
+        <w:tab/>
+      </w:r>
+      <w:r>
+        <w:tab/>
+        <w:t>Spurningar:</w:t>
+      </w:r>
+    </w:p>
+    <w:p>
+      <w:pPr>
+        <w:pStyle w:val="ListParagraph"/>
+        <w:ind w:left="3225"/>
+      </w:pPr>
+    </w:p>
+    <w:p>
+      <w:pPr>
+        <w:pStyle w:val="ListParagraph"/>
+        <w:numPr>
+          <w:ilvl w:val="3"/>
+          <w:numId w:val="3"/>
+        </w:numPr>
+      </w:pPr>
+      <w:r>
+        <w:t>Hvaða gildi eru í boði fyrir parameterana? Er það IS fyrir ísland?</w:t>
+      </w:r>
+    </w:p>
+    <w:p>
+      <w:pPr>
+        <w:pStyle w:val="ListParagraph"/>
+        <w:numPr>
+          <w:ilvl w:val="3"/>
+          <w:numId w:val="3"/>
+        </w:numPr>
+      </w:pPr>
+      <w:r>
+        <w:t>Hvað er weekdays mask? Wd parmeterinn</w:t>
+      </w:r>
+    </w:p>
+    <w:p>
+      <w:pPr>
+        <w:pStyle w:val="ListParagraph"/>
+        <w:numPr>
+          <w:ilvl w:val="3"/>
+          <w:numId w:val="3"/>
+        </w:numPr>
+      </w:pPr>
+      <w:r>
+        <w:t>Hvað er stay parameterinn? Will limit the stay (the difference between return and departure dates). Lengdin?</w:t>
+      </w:r>
+    </w:p>
+    <w:p>
+      <w:pPr>
+        <w:pStyle w:val="ListParagraph"/>
+        <w:numPr>
+          <w:ilvl w:val="3"/>
+          <w:numId w:val="3"/>
+        </w:numPr>
+      </w:pPr>
+      <w:r>
+        <w:t xml:space="preserve"> </w:t>
+      </w:r>
+    </w:p>
+    <w:p>
+      <w:pPr>
+        <w:pStyle w:val="ListParagraph"/>
+        <w:ind w:left="1785"/>
+      </w:pPr>
+    </w:p>
+    <w:p>
+      <w:pPr>
+        <w:pStyle w:val="ListParagraph"/>
+        <w:numPr>
+          <w:ilvl w:val="0"/>
+          <w:numId w:val="3"/>
+        </w:numPr>
+      </w:pPr>
+      <w:r>
+        <w:t>Finna verð á gistingu á hóteli</w:t>
+      </w:r>
+    </w:p>
+    <w:p>
+      <w:pPr>
+        <w:pStyle w:val="ListParagraph"/>
+        <w:numPr>
+          <w:ilvl w:val="0"/>
+          <w:numId w:val="3"/>
+        </w:numPr>
+      </w:pPr>
+      <w:r>
+        <w:t>Finna vigtir til að meta kostnað á dag (1x á veitingastað, keypt inn egg og brauð og djús og 4 bjóra etc)</w:t>
+      </w:r>
+    </w:p>
+    <w:p>
+      <w:pPr>
+        <w:pStyle w:val="ListParagraph"/>
+        <w:numPr>
+          <w:ilvl w:val="0"/>
+          <w:numId w:val="3"/>
+        </w:numPr>
+      </w:pPr>
+      <w:r>
+        <w:t>Gera fall fyrir vigtirnar, sem metu kostnað út frá inputi frá notanad</w:t>
+      </w:r>
+    </w:p>
+    <w:p/>
+    <w:p>
+      <w:r>
+        <w:t>Data visualization</w:t>
+      </w:r>
+    </w:p>
+    <w:p>
+      <w:r>
+        <w:t>gaman að skoða töflurnar sem ég er kominn með</w:t>
+      </w:r>
+      <w:r>
+        <w:t>. Bera saman borgir út frá heildaruppihaldskostnaði, og bera saman einstaka hluti milli borga. Beer price comparison.</w:t>
+      </w:r>
+    </w:p>
+    <w:p>
+      <w:r>
+        <w:tab/>
+        <w:t>Explore cities</w:t>
+      </w:r>
+    </w:p>
+    <w:p>
+      <w:r>
+        <w:lastRenderedPageBreak/>
+        <w:tab/>
+        <w:t>Examine city</w:t>
+      </w:r>
+    </w:p>
+    <w:p/>
+    <w:p>
+      <w:r>
+        <w:t>+++++++++++++++++++++++++++++++++++++++++++++</w:t>
+      </w:r>
+    </w:p>
+    <w:p/>
+    <w:p>
+      <w:r>
+        <w:t>Miniverk:</w:t>
+      </w:r>
+    </w:p>
+    <w:p>
+      <w:r>
+        <w:t>næ í borgarnöfniin í scrape skjalið</w:t>
+      </w:r>
+    </w:p>
+    <w:p>
+      <w:pPr>
+        <w:ind w:firstLine="708"/>
+      </w:pPr>
+      <w:r>
+        <w:t>? hvernig importa ég annað forrit, eða föll úr því?</w:t>
+      </w:r>
+      <w:r>
+        <w:tab/>
+      </w:r>
+    </w:p>
+    <w:p>
+      <w:r>
+        <w:tab/>
+        <w:t>From forrit import fall (í sömu möppu)</w:t>
+      </w:r>
+    </w:p>
+    <w:p>
+      <w:r>
+        <w:t>gagnagrunnstenging</w:t>
+      </w:r>
+    </w:p>
+    <w:p>
+      <w:pPr>
+        <w:ind w:firstLine="708"/>
+      </w:pPr>
+      <w:r>
+        <w:t>? Sql table to dataframe</w:t>
+      </w:r>
+    </w:p>
+    <w:p>
+      <w:pPr>
+        <w:ind w:firstLine="708"/>
+      </w:pPr>
+      <w:r>
+        <w:t>? concat</w:t>
+      </w:r>
+      <w:r>
+        <w:tab/>
+        <w:t>X</w:t>
+      </w:r>
+    </w:p>
+    <w:p>
+      <w:pPr>
+        <w:ind w:firstLine="708"/>
+      </w:pPr>
+      <w:r>
+        <w:t xml:space="preserve">? dataframe to sql table </w:t>
+      </w:r>
+      <w:r>
+        <w:tab/>
+      </w:r>
+      <w:r>
+        <w:br/>
+      </w:r>
+      <w:r>
+        <w:tab/>
+        <w:t xml:space="preserve">? number of columns, til að checka hvort það hafi bæst við dálkar í concatinu </w:t>
+      </w:r>
+    </w:p>
+    <w:p>
+      <w:pPr>
+        <w:ind w:firstLine="708"/>
+      </w:pPr>
+      <w:r>
+        <w:t xml:space="preserve">? equal columns df </w:t>
+      </w:r>
+      <w:r>
+        <w:t>,   set(df.columns.values.tolist()) ==</w:t>
+      </w:r>
+    </w:p>
+    <w:p>
+      <w:pPr>
+        <w:ind w:firstLine="708"/>
+      </w:pPr>
+      <w:r>
+        <w:t>get einfaldlega gert df.to_sql(if_exists=‘append‘)</w:t>
+      </w:r>
+    </w:p>
+    <w:p>
+      <w:r>
+        <w:tab/>
+        <w:t>? sqlite skipun get attributes</w:t>
+      </w:r>
+    </w:p>
+    <w:p>
+      <w:r>
+        <w:t xml:space="preserve">Hvar les ég sql töfluna? </w:t>
+      </w:r>
+    </w:p>
+    <w:p/>
+    <w:p>
+      <w:r>
+        <w:t xml:space="preserve">Henda töflunum og búa til aftur með database_uppsetning.py </w:t>
+      </w:r>
+      <w:r>
+        <w:t>(með nýjum dálkaheitum)</w:t>
+      </w:r>
+    </w:p>
+    <w:p>
+      <w:r>
+        <w:tab/>
+        <w:t xml:space="preserve">? remove </w:t>
+      </w:r>
+    </w:p>
+    <w:p>
+      <w:r>
+        <w:tab/>
+        <w:t xml:space="preserve">Check </w:t>
+      </w:r>
+    </w:p>
+    <w:p/>
+    <w:p/>
+    <w:p>
+      <w:r>
+        <w:t xml:space="preserve">Fæ bug þegar ég </w:t>
+      </w:r>
+    </w:p>
+    <w:p/>
+    <w:p>
+      <w:r>
+        <w:t xml:space="preserve">Er að vinna í að ná í veðrið. Er með nöfn á borgum, þarf að hafa landið líka til að geta gert apa fyrirspurnir. </w:t>
+      </w:r>
+    </w:p>
+    <w:p>
+      <w:r>
+        <w:t>Er kominn með landið, en sum lönd hafa margar borgir sem heita það sama(???)</w:t>
+      </w:r>
+    </w:p>
+    <w:p>
+      <w:r>
+        <w:t>Finn states og skrifa í failStates (og fjarlægi yfir í vitlausNofn)</w:t>
+      </w:r>
+      <w:r>
+        <w:t xml:space="preserve"> </w:t>
+      </w:r>
+    </w:p>
+    <w:p>
+      <w:r>
+        <w:t>Virkar ekki að leita eftir states ???</w:t>
+      </w:r>
+    </w:p>
+    <w:p>
+      <w:r>
+        <w:t xml:space="preserve">Virkaði að finna zmw kóðann. </w:t>
+      </w:r>
+    </w:p>
+    <w:p>
+      <w:r>
+        <w:t xml:space="preserve">Fylla í Prices töfluna </w:t>
+      </w:r>
+    </w:p>
+    <w:p/>
+    <w:p/>
+    <w:p>
+      <w:r>
+        <w:t>Næstu verk:</w:t>
+      </w:r>
+    </w:p>
+    <w:p>
+      <w:pPr>
+        <w:pStyle w:val="ListParagraph"/>
+        <w:numPr>
+          <w:ilvl w:val="0"/>
+          <w:numId w:val="10"/>
+        </w:numPr>
+      </w:pPr>
+      <w:r>
+        <w:t>Fá veðrið á öllum vikum ársins fyrir Reykjavík.</w:t>
+      </w:r>
+    </w:p>
+    <w:p>
+      <w:pPr>
+        <w:pStyle w:val="ListParagraph"/>
+        <w:numPr>
+          <w:ilvl w:val="0"/>
+          <w:numId w:val="10"/>
+        </w:numPr>
+      </w:pPr>
+      <w:r>
+        <w:t xml:space="preserve">Fá veðrið á öllum vikum ársins fyrir allar borgirnar. </w:t>
+      </w:r>
+    </w:p>
+    <w:p>
+      <w:pPr>
+        <w:pStyle w:val="ListParagraph"/>
+        <w:numPr>
+          <w:ilvl w:val="0"/>
+          <w:numId w:val="10"/>
+        </w:numPr>
+      </w:pPr>
+      <w:r>
+        <w:t>Fá fluggjöldin inn.</w:t>
+      </w:r>
+    </w:p>
+    <w:p>
+      <w:pPr>
+        <w:pStyle w:val="ListParagraph"/>
+        <w:numPr>
+          <w:ilvl w:val="0"/>
+          <w:numId w:val="10"/>
+        </w:numPr>
+      </w:pPr>
+      <w:r>
+        <w:t xml:space="preserve">Estimatea gistingu </w:t>
+      </w:r>
+    </w:p>
+    <w:p>
+      <w:pPr>
+        <w:pStyle w:val="ListParagraph"/>
+        <w:numPr>
+          <w:ilvl w:val="1"/>
+          <w:numId w:val="10"/>
+        </w:numPr>
+      </w:pPr>
+      <w:r>
+        <w:t>sem hlutfall af leiguverði. ?</w:t>
+      </w:r>
+    </w:p>
+    <w:p>
+      <w:pPr>
+        <w:pStyle w:val="ListParagraph"/>
+        <w:numPr>
+          <w:ilvl w:val="1"/>
+          <w:numId w:val="10"/>
+        </w:numPr>
+      </w:pPr>
+      <w:r>
+        <w:t xml:space="preserve">airbnb meðaltal </w:t>
+      </w:r>
+      <w:hyperlink r:id="rId13" w:history="1">
+        <w:r>
+          <w:rPr>
+            <w:rStyle w:val="Hyperlink"/>
+          </w:rPr>
+          <w:t>https://www.airdna.co</w:t>
+        </w:r>
+      </w:hyperlink>
+    </w:p>
+    <w:p>
+      <w:pPr>
+        <w:pStyle w:val="ListParagraph"/>
+        <w:ind w:left="1440"/>
+      </w:pPr>
       <w:bookmarkStart w:id="0" w:name="_GoBack"/>
       <w:bookmarkEnd w:id="0"/>
     </w:p>
     <w:p>
+      <w:pPr>
+        <w:pStyle w:val="ListParagraph"/>
+        <w:ind w:left="1440"/>
+      </w:pPr>
+    </w:p>
+    <w:p/>
+    <w:p/>
+    <w:p/>
+    <w:p/>
+    <w:p/>
+    <w:p/>
+    <w:p/>
+    <w:p/>
+    <w:p>
+      <w:r>
+        <w:t xml:space="preserve">Vandamál:  </w:t>
+      </w:r>
+    </w:p>
+    <w:p>
+      <w:pPr>
+        <w:pStyle w:val="ListParagraph"/>
+        <w:numPr>
+          <w:ilvl w:val="0"/>
+          <w:numId w:val="6"/>
+        </w:numPr>
+      </w:pPr>
+      <w:r>
+        <w:t xml:space="preserve">Er bara með 500 </w:t>
+      </w:r>
+      <w:r>
+        <w:t xml:space="preserve">köll á WU á dag, og 10 á mínútu. Sem þýðir að það sé ekki hægt að ná </w:t>
+      </w:r>
+      <w:r>
+        <w:t xml:space="preserve">í þær 30 borgir sem uppfylla hinar kröfurnar/óskirnar og gá hverjar þeirra uppfylla veðurkröfurnar. </w:t>
+      </w:r>
+    </w:p>
+    <w:p>
+      <w:r>
+        <w:t xml:space="preserve">Lausnir: </w:t>
+      </w:r>
+    </w:p>
+    <w:p>
+      <w:pPr>
+        <w:pStyle w:val="ListParagraph"/>
+        <w:numPr>
+          <w:ilvl w:val="0"/>
+          <w:numId w:val="9"/>
+        </w:numPr>
+      </w:pPr>
+      <w:r>
+        <w:t>Ef við erum bara með 60 borgir (aðal borgir Evrópu t.d. eða allar borgirnar sem flogið er til frá KEF) þá er hægt að  ná í veður spár fyrir allar vikur ársins</w:t>
+      </w:r>
+      <w:r>
+        <w:t>.</w:t>
+      </w:r>
+    </w:p>
+    <w:p>
+      <w:r>
+        <w:t>Filterum step by step; fyrst er allt í boði, svo þegar leitarorð er skrifað (pinterest) þá sést minna (travelade).</w:t>
+      </w:r>
+    </w:p>
+    <w:p>
       <w:r>
         <w:t>Ráðgjafar: Bjartur, Bergur</w:t>
       </w:r>
@@ -171,6 +1017,7 @@
       </w:r>
     </w:p>
     <w:p/>
+    <w:p/>
     <w:p>
       <w:r>
         <w:t>Scrapea Numbeo, indexa (cost of living og quality of life) og verðlagið sjálft, fyrir allar borgir í heimi. Fínt að hafa skipt eftir álfum (hægt að hafa attribute sem er ‚continent‘).</w:t>
@@ -178,7 +1025,11 @@
     </w:p>
     <w:p>
       <w:r>
-        <w:t>Filtera fyrst eftir verðlags criteria, og svo út frá þeim borgum sem uppfylla það, gera API fyrirspurnir á WU. (Numbeo gögnin verða öll í gagnagrunninum, en það þyrfti ansi mörg köll í Trip Planner apann til að geyma veðrið á öllum mismunandi tímabilum. Samt bara 52 vikur ári; hægt að hafa það, en fínt að sækja gögnin bara live til WU)</w:t>
+        <w:t xml:space="preserve">Filtera fyrst eftir verðlags criteria, og svo út frá þeim borgum sem uppfylla það, gera API fyrirspurnir á WU. (Numbeo gögnin verða öll í gagnagrunninum, en það þyrfti ansi mörg köll í Trip Planner apann til </w:t>
+      </w:r>
+      <w:r>
+        <w:lastRenderedPageBreak/>
+        <w:t>að geyma veðrið á öllum mismunandi tímabilum. Samt bara 52 vikur ári; hægt að hafa það, en fínt að sækja gögnin bara live til WU)</w:t>
       </w:r>
     </w:p>
     <w:p>
@@ -189,7 +1040,6 @@
     <w:p/>
     <w:p>
       <w:r>
-        <w:lastRenderedPageBreak/>
         <w:t xml:space="preserve">Út frá </w:t>
       </w:r>
       <w:r>
@@ -224,10 +1074,62 @@
     <w:p/>
     <w:p/>
     <w:p/>
-    <w:p/>
-    <w:p/>
-    <w:p>
-      <w:r>
+    <w:p>
+      <w:r>
+        <w:t>Features:</w:t>
+      </w:r>
+    </w:p>
+    <w:p/>
+    <w:p>
+      <w:r>
+        <w:t xml:space="preserve">Gögn: </w:t>
+      </w:r>
+      <w:r>
+        <w:br/>
+      </w:r>
+      <w:r>
+        <w:tab/>
+        <w:t xml:space="preserve">Hafa Samkeppnishæfni Landa viðskiptaráð íslands </w:t>
+      </w:r>
+    </w:p>
+    <w:p>
+      <w:r>
+        <w:t>Veðurleit:</w:t>
+      </w:r>
+    </w:p>
+    <w:p>
+      <w:r>
+        <w:tab/>
+      </w:r>
+      <w:r>
+        <w:t xml:space="preserve">Hafa líka Fahrenheit í viðmóti </w:t>
+      </w:r>
+      <w:r>
+        <w:t>(lo pri feature)</w:t>
+      </w:r>
+    </w:p>
+    <w:p>
+      <w:r>
+        <w:tab/>
+      </w:r>
+    </w:p>
+    <w:p>
+      <w:r>
+        <w:t xml:space="preserve"> </w:t>
+      </w:r>
+    </w:p>
+    <w:p/>
+    <w:p/>
+    <w:p/>
+    <w:p/>
+    <w:p/>
+    <w:p/>
+    <w:p/>
+    <w:p/>
+    <w:p/>
+    <w:p>
+      <w:r>
+        <w:lastRenderedPageBreak/>
         <w:t>Annað software:</w:t>
       </w:r>
     </w:p>
@@ -235,7 +1137,7 @@
       <w:r>
         <w:t xml:space="preserve">Veðurleit: </w:t>
       </w:r>
-      <w:hyperlink r:id="rId8" w:history="1">
+      <w:hyperlink r:id="rId14" w:history="1">
         <w:r>
           <w:rPr>
             <w:rStyle w:val="Hyperlink"/>
@@ -256,8 +1158,97 @@
 </file>
 
 <file path=word/numbering.xml><?xml version="1.0" encoding="utf-8"?>
-<w:numbering xmlns:wpc="http://schemas.microsoft.com/office/word/2010/wordprocessingCanvas" xmlns:cx="http://schemas.microsoft.com/office/drawing/2014/chartex" xmlns:cx1="http://schemas.microsoft.com/office/drawing/2015/9/8/chartex" xmlns:cx2="http://schemas.microsoft.com/office/drawing/2015/10/21/chartex" xmlns:cx3="http://schemas.microsoft.com/office/drawing/2016/5/9/chartex" xmlns:cx4="http://schemas.microsoft.com/office/drawing/2016/5/10/chartex" xmlns:cx5="http://schemas.microsoft.com/office/drawing/2016/5/11/chartex" xmlns:cx6="http://schemas.microsoft.com/office/drawing/2016/5/12/chartex" xmlns:cx7="http://schemas.microsoft.com/office/drawing/2016/5/13/chartex" xmlns:cx8="http://schemas.microsoft.com/office/drawing/2016/5/14/chartex" xmlns:mc="http://schemas.openxmlformats.org/markup-compatibility/2006" xmlns:o="urn:schemas-microsoft-com:office:office" xmlns:r="http://schemas.openxmlformats.org/officeDocument/2006/relationships" xmlns:m="http://schemas.openxmlformats.org/officeDocument/2006/math" xmlns:v="urn:schemas-microsoft-com:vml" xmlns:wp14="http://schemas.microsoft.com/office/word/2010/wordprocessingDrawing" xmlns:wp="http://schemas.openxmlformats.org/drawingml/2006/wordprocessingDrawing" xmlns:w10="urn:schemas-microsoft-com:office:word" xmlns:w="http://schemas.openxmlformats.org/wordprocessingml/2006/main" xmlns:w14="http://schemas.microsoft.com/office/word/2010/wordml" xmlns:w15="http://schemas.microsoft.com/office/word/2012/wordml" xmlns:w16se="http://schemas.microsoft.com/office/word/2015/wordml/symex" xmlns:wpg="http://schemas.microsoft.com/office/word/2010/wordprocessingGroup" xmlns:wpi="http://schemas.microsoft.com/office/word/2010/wordprocessingInk" xmlns:wne="http://schemas.microsoft.com/office/word/2006/wordml" xmlns:wps="http://schemas.microsoft.com/office/word/2010/wordprocessingShape" mc:Ignorable="w14 w15 w16se wp14">
+<w:numbering xmlns:wpc="http://schemas.microsoft.com/office/word/2010/wordprocessingCanvas" xmlns:cx="http://schemas.microsoft.com/office/drawing/2014/chartex" xmlns:cx1="http://schemas.microsoft.com/office/drawing/2015/9/8/chartex" xmlns:cx2="http://schemas.microsoft.com/office/drawing/2015/10/21/chartex" xmlns:cx3="http://schemas.microsoft.com/office/drawing/2016/5/9/chartex" xmlns:cx4="http://schemas.microsoft.com/office/drawing/2016/5/10/chartex" xmlns:cx5="http://schemas.microsoft.com/office/drawing/2016/5/11/chartex" xmlns:cx6="http://schemas.microsoft.com/office/drawing/2016/5/12/chartex" xmlns:cx7="http://schemas.microsoft.com/office/drawing/2016/5/13/chartex" xmlns:cx8="http://schemas.microsoft.com/office/drawing/2016/5/14/chartex" xmlns:mc="http://schemas.openxmlformats.org/markup-compatibility/2006" xmlns:aink="http://schemas.microsoft.com/office/drawing/2016/ink" xmlns:o="urn:schemas-microsoft-com:office:office" xmlns:r="http://schemas.openxmlformats.org/officeDocument/2006/relationships" xmlns:m="http://schemas.openxmlformats.org/officeDocument/2006/math" xmlns:v="urn:schemas-microsoft-com:vml" xmlns:wp14="http://schemas.microsoft.com/office/word/2010/wordprocessingDrawing" xmlns:wp="http://schemas.openxmlformats.org/drawingml/2006/wordprocessingDrawing" xmlns:w10="urn:schemas-microsoft-com:office:word" xmlns:w="http://schemas.openxmlformats.org/wordprocessingml/2006/main" xmlns:w14="http://schemas.microsoft.com/office/word/2010/wordml" xmlns:w15="http://schemas.microsoft.com/office/word/2012/wordml" xmlns:w16se="http://schemas.microsoft.com/office/word/2015/wordml/symex" xmlns:wpg="http://schemas.microsoft.com/office/word/2010/wordprocessingGroup" xmlns:wpi="http://schemas.microsoft.com/office/word/2010/wordprocessingInk" xmlns:wne="http://schemas.microsoft.com/office/word/2006/wordml" xmlns:wps="http://schemas.microsoft.com/office/word/2010/wordprocessingShape" mc:Ignorable="w14 w15 w16se wp14">
   <w:abstractNum w:abstractNumId="0" w15:restartNumberingAfterBreak="0">
+    <w:nsid w:val="008343AF"/>
+    <w:multiLevelType w:val="hybridMultilevel"/>
+    <w:tmpl w:val="9712F722"/>
+    <w:lvl w:ilvl="0" w:tplc="040F000F">
+      <w:start w:val="1"/>
+      <w:numFmt w:val="decimal"/>
+      <w:lvlText w:val="%1."/>
+      <w:lvlJc w:val="left"/>
+      <w:pPr>
+        <w:ind w:left="720" w:hanging="360"/>
+      </w:pPr>
+      <w:rPr>
+        <w:rFonts w:hint="default"/>
+      </w:rPr>
+    </w:lvl>
+    <w:lvl w:ilvl="1" w:tplc="040F0019">
+      <w:start w:val="1"/>
+      <w:numFmt w:val="lowerLetter"/>
+      <w:lvlText w:val="%2."/>
+      <w:lvlJc w:val="left"/>
+      <w:pPr>
+        <w:ind w:left="1440" w:hanging="360"/>
+      </w:pPr>
+    </w:lvl>
+    <w:lvl w:ilvl="2" w:tplc="040F001B" w:tentative="1">
+      <w:start w:val="1"/>
+      <w:numFmt w:val="lowerRoman"/>
+      <w:lvlText w:val="%3."/>
+      <w:lvlJc w:val="right"/>
+      <w:pPr>
+        <w:ind w:left="2160" w:hanging="180"/>
+      </w:pPr>
+    </w:lvl>
+    <w:lvl w:ilvl="3" w:tplc="040F000F" w:tentative="1">
+      <w:start w:val="1"/>
+      <w:numFmt w:val="decimal"/>
+      <w:lvlText w:val="%4."/>
+      <w:lvlJc w:val="left"/>
+      <w:pPr>
+        <w:ind w:left="2880" w:hanging="360"/>
+      </w:pPr>
+    </w:lvl>
+    <w:lvl w:ilvl="4" w:tplc="040F0019" w:tentative="1">
+      <w:start w:val="1"/>
+      <w:numFmt w:val="lowerLetter"/>
+      <w:lvlText w:val="%5."/>
+      <w:lvlJc w:val="left"/>
+      <w:pPr>
+        <w:ind w:left="3600" w:hanging="360"/>
+      </w:pPr>
+    </w:lvl>
+    <w:lvl w:ilvl="5" w:tplc="040F001B" w:tentative="1">
+      <w:start w:val="1"/>
+      <w:numFmt w:val="lowerRoman"/>
+      <w:lvlText w:val="%6."/>
+      <w:lvlJc w:val="right"/>
+      <w:pPr>
+        <w:ind w:left="4320" w:hanging="180"/>
+      </w:pPr>
+    </w:lvl>
+    <w:lvl w:ilvl="6" w:tplc="040F000F" w:tentative="1">
+      <w:start w:val="1"/>
+      <w:numFmt w:val="decimal"/>
+      <w:lvlText w:val="%7."/>
+      <w:lvlJc w:val="left"/>
+      <w:pPr>
+        <w:ind w:left="5040" w:hanging="360"/>
+      </w:pPr>
+    </w:lvl>
+    <w:lvl w:ilvl="7" w:tplc="040F0019" w:tentative="1">
+      <w:start w:val="1"/>
+      <w:numFmt w:val="lowerLetter"/>
+      <w:lvlText w:val="%8."/>
+      <w:lvlJc w:val="left"/>
+      <w:pPr>
+        <w:ind w:left="5760" w:hanging="360"/>
+      </w:pPr>
+    </w:lvl>
+    <w:lvl w:ilvl="8" w:tplc="040F001B" w:tentative="1">
+      <w:start w:val="1"/>
+      <w:numFmt w:val="lowerRoman"/>
+      <w:lvlText w:val="%9."/>
+      <w:lvlJc w:val="right"/>
+      <w:pPr>
+        <w:ind w:left="6480" w:hanging="180"/>
+      </w:pPr>
+    </w:lvl>
+  </w:abstractNum>
+  <w:abstractNum w:abstractNumId="1" w15:restartNumberingAfterBreak="0">
     <w:nsid w:val="01BA63F0"/>
     <w:multiLevelType w:val="hybridMultilevel"/>
     <w:tmpl w:val="BB5E8706"/>
@@ -346,7 +1337,360 @@
       </w:pPr>
     </w:lvl>
   </w:abstractNum>
-  <w:abstractNum w:abstractNumId="1" w15:restartNumberingAfterBreak="0">
+  <w:abstractNum w:abstractNumId="2" w15:restartNumberingAfterBreak="0">
+    <w:nsid w:val="083757A7"/>
+    <w:multiLevelType w:val="hybridMultilevel"/>
+    <w:tmpl w:val="9306F4E2"/>
+    <w:lvl w:ilvl="0" w:tplc="040F000F">
+      <w:start w:val="1"/>
+      <w:numFmt w:val="decimal"/>
+      <w:lvlText w:val="%1."/>
+      <w:lvlJc w:val="left"/>
+      <w:pPr>
+        <w:ind w:left="720" w:hanging="360"/>
+      </w:pPr>
+      <w:rPr>
+        <w:rFonts w:hint="default"/>
+      </w:rPr>
+    </w:lvl>
+    <w:lvl w:ilvl="1" w:tplc="040F0019" w:tentative="1">
+      <w:start w:val="1"/>
+      <w:numFmt w:val="lowerLetter"/>
+      <w:lvlText w:val="%2."/>
+      <w:lvlJc w:val="left"/>
+      <w:pPr>
+        <w:ind w:left="1440" w:hanging="360"/>
+      </w:pPr>
+    </w:lvl>
+    <w:lvl w:ilvl="2" w:tplc="040F001B" w:tentative="1">
+      <w:start w:val="1"/>
+      <w:numFmt w:val="lowerRoman"/>
+      <w:lvlText w:val="%3."/>
+      <w:lvlJc w:val="right"/>
+      <w:pPr>
+        <w:ind w:left="2160" w:hanging="180"/>
+      </w:pPr>
+    </w:lvl>
+    <w:lvl w:ilvl="3" w:tplc="040F000F" w:tentative="1">
+      <w:start w:val="1"/>
+      <w:numFmt w:val="decimal"/>
+      <w:lvlText w:val="%4."/>
+      <w:lvlJc w:val="left"/>
+      <w:pPr>
+        <w:ind w:left="2880" w:hanging="360"/>
+      </w:pPr>
+    </w:lvl>
+    <w:lvl w:ilvl="4" w:tplc="040F0019" w:tentative="1">
+      <w:start w:val="1"/>
+      <w:numFmt w:val="lowerLetter"/>
+      <w:lvlText w:val="%5."/>
+      <w:lvlJc w:val="left"/>
+      <w:pPr>
+        <w:ind w:left="3600" w:hanging="360"/>
+      </w:pPr>
+    </w:lvl>
+    <w:lvl w:ilvl="5" w:tplc="040F001B" w:tentative="1">
+      <w:start w:val="1"/>
+      <w:numFmt w:val="lowerRoman"/>
+      <w:lvlText w:val="%6."/>
+      <w:lvlJc w:val="right"/>
+      <w:pPr>
+        <w:ind w:left="4320" w:hanging="180"/>
+      </w:pPr>
+    </w:lvl>
+    <w:lvl w:ilvl="6" w:tplc="040F000F" w:tentative="1">
+      <w:start w:val="1"/>
+      <w:numFmt w:val="decimal"/>
+      <w:lvlText w:val="%7."/>
+      <w:lvlJc w:val="left"/>
+      <w:pPr>
+        <w:ind w:left="5040" w:hanging="360"/>
+      </w:pPr>
+    </w:lvl>
+    <w:lvl w:ilvl="7" w:tplc="040F0019" w:tentative="1">
+      <w:start w:val="1"/>
+      <w:numFmt w:val="lowerLetter"/>
+      <w:lvlText w:val="%8."/>
+      <w:lvlJc w:val="left"/>
+      <w:pPr>
+        <w:ind w:left="5760" w:hanging="360"/>
+      </w:pPr>
+    </w:lvl>
+    <w:lvl w:ilvl="8" w:tplc="040F001B" w:tentative="1">
+      <w:start w:val="1"/>
+      <w:numFmt w:val="lowerRoman"/>
+      <w:lvlText w:val="%9."/>
+      <w:lvlJc w:val="right"/>
+      <w:pPr>
+        <w:ind w:left="6480" w:hanging="180"/>
+      </w:pPr>
+    </w:lvl>
+  </w:abstractNum>
+  <w:abstractNum w:abstractNumId="3" w15:restartNumberingAfterBreak="0">
+    <w:nsid w:val="0C85066A"/>
+    <w:multiLevelType w:val="hybridMultilevel"/>
+    <w:tmpl w:val="CB0AC2A0"/>
+    <w:lvl w:ilvl="0" w:tplc="040F000F">
+      <w:start w:val="1"/>
+      <w:numFmt w:val="decimal"/>
+      <w:lvlText w:val="%1."/>
+      <w:lvlJc w:val="left"/>
+      <w:pPr>
+        <w:ind w:left="720" w:hanging="360"/>
+      </w:pPr>
+      <w:rPr>
+        <w:rFonts w:hint="default"/>
+      </w:rPr>
+    </w:lvl>
+    <w:lvl w:ilvl="1" w:tplc="040F0019" w:tentative="1">
+      <w:start w:val="1"/>
+      <w:numFmt w:val="lowerLetter"/>
+      <w:lvlText w:val="%2."/>
+      <w:lvlJc w:val="left"/>
+      <w:pPr>
+        <w:ind w:left="1440" w:hanging="360"/>
+      </w:pPr>
+    </w:lvl>
+    <w:lvl w:ilvl="2" w:tplc="040F001B" w:tentative="1">
+      <w:start w:val="1"/>
+      <w:numFmt w:val="lowerRoman"/>
+      <w:lvlText w:val="%3."/>
+      <w:lvlJc w:val="right"/>
+      <w:pPr>
+        <w:ind w:left="2160" w:hanging="180"/>
+      </w:pPr>
+    </w:lvl>
+    <w:lvl w:ilvl="3" w:tplc="040F000F" w:tentative="1">
+      <w:start w:val="1"/>
+      <w:numFmt w:val="decimal"/>
+      <w:lvlText w:val="%4."/>
+      <w:lvlJc w:val="left"/>
+      <w:pPr>
+        <w:ind w:left="2880" w:hanging="360"/>
+      </w:pPr>
+    </w:lvl>
+    <w:lvl w:ilvl="4" w:tplc="040F0019" w:tentative="1">
+      <w:start w:val="1"/>
+      <w:numFmt w:val="lowerLetter"/>
+      <w:lvlText w:val="%5."/>
+      <w:lvlJc w:val="left"/>
+      <w:pPr>
+        <w:ind w:left="3600" w:hanging="360"/>
+      </w:pPr>
+    </w:lvl>
+    <w:lvl w:ilvl="5" w:tplc="040F001B" w:tentative="1">
+      <w:start w:val="1"/>
+      <w:numFmt w:val="lowerRoman"/>
+      <w:lvlText w:val="%6."/>
+      <w:lvlJc w:val="right"/>
+      <w:pPr>
+        <w:ind w:left="4320" w:hanging="180"/>
+      </w:pPr>
+    </w:lvl>
+    <w:lvl w:ilvl="6" w:tplc="040F000F" w:tentative="1">
+      <w:start w:val="1"/>
+      <w:numFmt w:val="decimal"/>
+      <w:lvlText w:val="%7."/>
+      <w:lvlJc w:val="left"/>
+      <w:pPr>
+        <w:ind w:left="5040" w:hanging="360"/>
+      </w:pPr>
+    </w:lvl>
+    <w:lvl w:ilvl="7" w:tplc="040F0019" w:tentative="1">
+      <w:start w:val="1"/>
+      <w:numFmt w:val="lowerLetter"/>
+      <w:lvlText w:val="%8."/>
+      <w:lvlJc w:val="left"/>
+      <w:pPr>
+        <w:ind w:left="5760" w:hanging="360"/>
+      </w:pPr>
+    </w:lvl>
+    <w:lvl w:ilvl="8" w:tplc="040F001B" w:tentative="1">
+      <w:start w:val="1"/>
+      <w:numFmt w:val="lowerRoman"/>
+      <w:lvlText w:val="%9."/>
+      <w:lvlJc w:val="right"/>
+      <w:pPr>
+        <w:ind w:left="6480" w:hanging="180"/>
+      </w:pPr>
+    </w:lvl>
+  </w:abstractNum>
+  <w:abstractNum w:abstractNumId="4" w15:restartNumberingAfterBreak="0">
+    <w:nsid w:val="17A41684"/>
+    <w:multiLevelType w:val="hybridMultilevel"/>
+    <w:tmpl w:val="2A1E2FE2"/>
+    <w:lvl w:ilvl="0" w:tplc="040F000F">
+      <w:start w:val="1"/>
+      <w:numFmt w:val="decimal"/>
+      <w:lvlText w:val="%1."/>
+      <w:lvlJc w:val="left"/>
+      <w:pPr>
+        <w:ind w:left="720" w:hanging="360"/>
+      </w:pPr>
+      <w:rPr>
+        <w:rFonts w:hint="default"/>
+      </w:rPr>
+    </w:lvl>
+    <w:lvl w:ilvl="1" w:tplc="040F0019" w:tentative="1">
+      <w:start w:val="1"/>
+      <w:numFmt w:val="lowerLetter"/>
+      <w:lvlText w:val="%2."/>
+      <w:lvlJc w:val="left"/>
+      <w:pPr>
+        <w:ind w:left="1440" w:hanging="360"/>
+      </w:pPr>
+    </w:lvl>
+    <w:lvl w:ilvl="2" w:tplc="040F001B" w:tentative="1">
+      <w:start w:val="1"/>
+      <w:numFmt w:val="lowerRoman"/>
+      <w:lvlText w:val="%3."/>
+      <w:lvlJc w:val="right"/>
+      <w:pPr>
+        <w:ind w:left="2160" w:hanging="180"/>
+      </w:pPr>
+    </w:lvl>
+    <w:lvl w:ilvl="3" w:tplc="040F000F" w:tentative="1">
+      <w:start w:val="1"/>
+      <w:numFmt w:val="decimal"/>
+      <w:lvlText w:val="%4."/>
+      <w:lvlJc w:val="left"/>
+      <w:pPr>
+        <w:ind w:left="2880" w:hanging="360"/>
+      </w:pPr>
+    </w:lvl>
+    <w:lvl w:ilvl="4" w:tplc="040F0019" w:tentative="1">
+      <w:start w:val="1"/>
+      <w:numFmt w:val="lowerLetter"/>
+      <w:lvlText w:val="%5."/>
+      <w:lvlJc w:val="left"/>
+      <w:pPr>
+        <w:ind w:left="3600" w:hanging="360"/>
+      </w:pPr>
+    </w:lvl>
+    <w:lvl w:ilvl="5" w:tplc="040F001B" w:tentative="1">
+      <w:start w:val="1"/>
+      <w:numFmt w:val="lowerRoman"/>
+      <w:lvlText w:val="%6."/>
+      <w:lvlJc w:val="right"/>
+      <w:pPr>
+        <w:ind w:left="4320" w:hanging="180"/>
+      </w:pPr>
+    </w:lvl>
+    <w:lvl w:ilvl="6" w:tplc="040F000F" w:tentative="1">
+      <w:start w:val="1"/>
+      <w:numFmt w:val="decimal"/>
+      <w:lvlText w:val="%7."/>
+      <w:lvlJc w:val="left"/>
+      <w:pPr>
+        <w:ind w:left="5040" w:hanging="360"/>
+      </w:pPr>
+    </w:lvl>
+    <w:lvl w:ilvl="7" w:tplc="040F0019" w:tentative="1">
+      <w:start w:val="1"/>
+      <w:numFmt w:val="lowerLetter"/>
+      <w:lvlText w:val="%8."/>
+      <w:lvlJc w:val="left"/>
+      <w:pPr>
+        <w:ind w:left="5760" w:hanging="360"/>
+      </w:pPr>
+    </w:lvl>
+    <w:lvl w:ilvl="8" w:tplc="040F001B" w:tentative="1">
+      <w:start w:val="1"/>
+      <w:numFmt w:val="lowerRoman"/>
+      <w:lvlText w:val="%9."/>
+      <w:lvlJc w:val="right"/>
+      <w:pPr>
+        <w:ind w:left="6480" w:hanging="180"/>
+      </w:pPr>
+    </w:lvl>
+  </w:abstractNum>
+  <w:abstractNum w:abstractNumId="5" w15:restartNumberingAfterBreak="0">
+    <w:nsid w:val="2A692CAE"/>
+    <w:multiLevelType w:val="hybridMultilevel"/>
+    <w:tmpl w:val="B3A653BE"/>
+    <w:lvl w:ilvl="0" w:tplc="040F0019">
+      <w:start w:val="1"/>
+      <w:numFmt w:val="lowerLetter"/>
+      <w:lvlText w:val="%1."/>
+      <w:lvlJc w:val="left"/>
+      <w:pPr>
+        <w:ind w:left="1785" w:hanging="360"/>
+      </w:pPr>
+    </w:lvl>
+    <w:lvl w:ilvl="1" w:tplc="040F0019" w:tentative="1">
+      <w:start w:val="1"/>
+      <w:numFmt w:val="lowerLetter"/>
+      <w:lvlText w:val="%2."/>
+      <w:lvlJc w:val="left"/>
+      <w:pPr>
+        <w:ind w:left="2505" w:hanging="360"/>
+      </w:pPr>
+    </w:lvl>
+    <w:lvl w:ilvl="2" w:tplc="040F001B" w:tentative="1">
+      <w:start w:val="1"/>
+      <w:numFmt w:val="lowerRoman"/>
+      <w:lvlText w:val="%3."/>
+      <w:lvlJc w:val="right"/>
+      <w:pPr>
+        <w:ind w:left="3225" w:hanging="180"/>
+      </w:pPr>
+    </w:lvl>
+    <w:lvl w:ilvl="3" w:tplc="040F000F" w:tentative="1">
+      <w:start w:val="1"/>
+      <w:numFmt w:val="decimal"/>
+      <w:lvlText w:val="%4."/>
+      <w:lvlJc w:val="left"/>
+      <w:pPr>
+        <w:ind w:left="3945" w:hanging="360"/>
+      </w:pPr>
+    </w:lvl>
+    <w:lvl w:ilvl="4" w:tplc="040F0019" w:tentative="1">
+      <w:start w:val="1"/>
+      <w:numFmt w:val="lowerLetter"/>
+      <w:lvlText w:val="%5."/>
+      <w:lvlJc w:val="left"/>
+      <w:pPr>
+        <w:ind w:left="4665" w:hanging="360"/>
+      </w:pPr>
+    </w:lvl>
+    <w:lvl w:ilvl="5" w:tplc="040F001B" w:tentative="1">
+      <w:start w:val="1"/>
+      <w:numFmt w:val="lowerRoman"/>
+      <w:lvlText w:val="%6."/>
+      <w:lvlJc w:val="right"/>
+      <w:pPr>
+        <w:ind w:left="5385" w:hanging="180"/>
+      </w:pPr>
+    </w:lvl>
+    <w:lvl w:ilvl="6" w:tplc="040F000F" w:tentative="1">
+      <w:start w:val="1"/>
+      <w:numFmt w:val="decimal"/>
+      <w:lvlText w:val="%7."/>
+      <w:lvlJc w:val="left"/>
+      <w:pPr>
+        <w:ind w:left="6105" w:hanging="360"/>
+      </w:pPr>
+    </w:lvl>
+    <w:lvl w:ilvl="7" w:tplc="040F0019" w:tentative="1">
+      <w:start w:val="1"/>
+      <w:numFmt w:val="lowerLetter"/>
+      <w:lvlText w:val="%8."/>
+      <w:lvlJc w:val="left"/>
+      <w:pPr>
+        <w:ind w:left="6825" w:hanging="360"/>
+      </w:pPr>
+    </w:lvl>
+    <w:lvl w:ilvl="8" w:tplc="040F001B" w:tentative="1">
+      <w:start w:val="1"/>
+      <w:numFmt w:val="lowerRoman"/>
+      <w:lvlText w:val="%9."/>
+      <w:lvlJc w:val="right"/>
+      <w:pPr>
+        <w:ind w:left="7545" w:hanging="180"/>
+      </w:pPr>
+    </w:lvl>
+  </w:abstractNum>
+  <w:abstractNum w:abstractNumId="6" w15:restartNumberingAfterBreak="0">
     <w:nsid w:val="34473DC4"/>
     <w:multiLevelType w:val="hybridMultilevel"/>
     <w:tmpl w:val="1828262A"/>
@@ -435,10 +1779,10 @@
       </w:pPr>
     </w:lvl>
   </w:abstractNum>
-  <w:abstractNum w:abstractNumId="2" w15:restartNumberingAfterBreak="0">
+  <w:abstractNum w:abstractNumId="7" w15:restartNumberingAfterBreak="0">
     <w:nsid w:val="564967C9"/>
     <w:multiLevelType w:val="hybridMultilevel"/>
-    <w:tmpl w:val="DE283472"/>
+    <w:tmpl w:val="C8E6B32C"/>
     <w:lvl w:ilvl="0" w:tplc="A9ACACA6">
       <w:start w:val="1"/>
       <w:numFmt w:val="decimal"/>
@@ -460,7 +1804,7 @@
         <w:ind w:left="1785" w:hanging="360"/>
       </w:pPr>
     </w:lvl>
-    <w:lvl w:ilvl="2" w:tplc="040F001B" w:tentative="1">
+    <w:lvl w:ilvl="2" w:tplc="040F001B">
       <w:start w:val="1"/>
       <w:numFmt w:val="lowerRoman"/>
       <w:lvlText w:val="%3."/>
@@ -469,7 +1813,7 @@
         <w:ind w:left="2505" w:hanging="180"/>
       </w:pPr>
     </w:lvl>
-    <w:lvl w:ilvl="3" w:tplc="040F000F" w:tentative="1">
+    <w:lvl w:ilvl="3" w:tplc="040F000F">
       <w:start w:val="1"/>
       <w:numFmt w:val="decimal"/>
       <w:lvlText w:val="%4."/>
@@ -478,7 +1822,7 @@
         <w:ind w:left="3225" w:hanging="360"/>
       </w:pPr>
     </w:lvl>
-    <w:lvl w:ilvl="4" w:tplc="040F0019" w:tentative="1">
+    <w:lvl w:ilvl="4" w:tplc="040F0019">
       <w:start w:val="1"/>
       <w:numFmt w:val="lowerLetter"/>
       <w:lvlText w:val="%5."/>
@@ -487,14 +1831,17 @@
         <w:ind w:left="3945" w:hanging="360"/>
       </w:pPr>
     </w:lvl>
-    <w:lvl w:ilvl="5" w:tplc="040F001B" w:tentative="1">
-      <w:start w:val="1"/>
-      <w:numFmt w:val="lowerRoman"/>
-      <w:lvlText w:val="%6."/>
-      <w:lvlJc w:val="right"/>
-      <w:pPr>
-        <w:ind w:left="4665" w:hanging="180"/>
-      </w:pPr>
+    <w:lvl w:ilvl="5" w:tplc="20A47CCC">
+      <w:start w:val="1"/>
+      <w:numFmt w:val="decimal"/>
+      <w:lvlText w:val="%6"/>
+      <w:lvlJc w:val="left"/>
+      <w:pPr>
+        <w:ind w:left="4845" w:hanging="360"/>
+      </w:pPr>
+      <w:rPr>
+        <w:rFonts w:hint="default"/>
+      </w:rPr>
     </w:lvl>
     <w:lvl w:ilvl="6" w:tplc="040F000F" w:tentative="1">
       <w:start w:val="1"/>
@@ -524,7 +1871,7 @@
       </w:pPr>
     </w:lvl>
   </w:abstractNum>
-  <w:abstractNum w:abstractNumId="3" w15:restartNumberingAfterBreak="0">
+  <w:abstractNum w:abstractNumId="8" w15:restartNumberingAfterBreak="0">
     <w:nsid w:val="59D50754"/>
     <w:multiLevelType w:val="hybridMultilevel"/>
     <w:tmpl w:val="9FFE3FE0"/>
@@ -613,7 +1960,7 @@
       </w:pPr>
     </w:lvl>
   </w:abstractNum>
-  <w:abstractNum w:abstractNumId="4" w15:restartNumberingAfterBreak="0">
+  <w:abstractNum w:abstractNumId="9" w15:restartNumberingAfterBreak="0">
     <w:nsid w:val="62702BDB"/>
     <w:multiLevelType w:val="hybridMultilevel"/>
     <w:tmpl w:val="F9CCBB7A"/>
@@ -702,20 +2049,127 @@
       </w:pPr>
     </w:lvl>
   </w:abstractNum>
+  <w:abstractNum w:abstractNumId="10" w15:restartNumberingAfterBreak="0">
+    <w:nsid w:val="647C318A"/>
+    <w:multiLevelType w:val="hybridMultilevel"/>
+    <w:tmpl w:val="4F7EE806"/>
+    <w:lvl w:ilvl="0" w:tplc="040F000F">
+      <w:start w:val="1"/>
+      <w:numFmt w:val="decimal"/>
+      <w:lvlText w:val="%1."/>
+      <w:lvlJc w:val="left"/>
+      <w:pPr>
+        <w:ind w:left="720" w:hanging="360"/>
+      </w:pPr>
+      <w:rPr>
+        <w:rFonts w:hint="default"/>
+      </w:rPr>
+    </w:lvl>
+    <w:lvl w:ilvl="1" w:tplc="040F0019" w:tentative="1">
+      <w:start w:val="1"/>
+      <w:numFmt w:val="lowerLetter"/>
+      <w:lvlText w:val="%2."/>
+      <w:lvlJc w:val="left"/>
+      <w:pPr>
+        <w:ind w:left="1440" w:hanging="360"/>
+      </w:pPr>
+    </w:lvl>
+    <w:lvl w:ilvl="2" w:tplc="040F001B" w:tentative="1">
+      <w:start w:val="1"/>
+      <w:numFmt w:val="lowerRoman"/>
+      <w:lvlText w:val="%3."/>
+      <w:lvlJc w:val="right"/>
+      <w:pPr>
+        <w:ind w:left="2160" w:hanging="180"/>
+      </w:pPr>
+    </w:lvl>
+    <w:lvl w:ilvl="3" w:tplc="040F000F" w:tentative="1">
+      <w:start w:val="1"/>
+      <w:numFmt w:val="decimal"/>
+      <w:lvlText w:val="%4."/>
+      <w:lvlJc w:val="left"/>
+      <w:pPr>
+        <w:ind w:left="2880" w:hanging="360"/>
+      </w:pPr>
+    </w:lvl>
+    <w:lvl w:ilvl="4" w:tplc="040F0019" w:tentative="1">
+      <w:start w:val="1"/>
+      <w:numFmt w:val="lowerLetter"/>
+      <w:lvlText w:val="%5."/>
+      <w:lvlJc w:val="left"/>
+      <w:pPr>
+        <w:ind w:left="3600" w:hanging="360"/>
+      </w:pPr>
+    </w:lvl>
+    <w:lvl w:ilvl="5" w:tplc="040F001B" w:tentative="1">
+      <w:start w:val="1"/>
+      <w:numFmt w:val="lowerRoman"/>
+      <w:lvlText w:val="%6."/>
+      <w:lvlJc w:val="right"/>
+      <w:pPr>
+        <w:ind w:left="4320" w:hanging="180"/>
+      </w:pPr>
+    </w:lvl>
+    <w:lvl w:ilvl="6" w:tplc="040F000F" w:tentative="1">
+      <w:start w:val="1"/>
+      <w:numFmt w:val="decimal"/>
+      <w:lvlText w:val="%7."/>
+      <w:lvlJc w:val="left"/>
+      <w:pPr>
+        <w:ind w:left="5040" w:hanging="360"/>
+      </w:pPr>
+    </w:lvl>
+    <w:lvl w:ilvl="7" w:tplc="040F0019" w:tentative="1">
+      <w:start w:val="1"/>
+      <w:numFmt w:val="lowerLetter"/>
+      <w:lvlText w:val="%8."/>
+      <w:lvlJc w:val="left"/>
+      <w:pPr>
+        <w:ind w:left="5760" w:hanging="360"/>
+      </w:pPr>
+    </w:lvl>
+    <w:lvl w:ilvl="8" w:tplc="040F001B" w:tentative="1">
+      <w:start w:val="1"/>
+      <w:numFmt w:val="lowerRoman"/>
+      <w:lvlText w:val="%9."/>
+      <w:lvlJc w:val="right"/>
+      <w:pPr>
+        <w:ind w:left="6480" w:hanging="180"/>
+      </w:pPr>
+    </w:lvl>
+  </w:abstractNum>
   <w:num w:numId="1">
+    <w:abstractNumId w:val="1"/>
+  </w:num>
+  <w:num w:numId="2">
+    <w:abstractNumId w:val="9"/>
+  </w:num>
+  <w:num w:numId="3">
+    <w:abstractNumId w:val="7"/>
+  </w:num>
+  <w:num w:numId="4">
+    <w:abstractNumId w:val="8"/>
+  </w:num>
+  <w:num w:numId="5">
+    <w:abstractNumId w:val="6"/>
+  </w:num>
+  <w:num w:numId="6">
+    <w:abstractNumId w:val="3"/>
+  </w:num>
+  <w:num w:numId="7">
+    <w:abstractNumId w:val="10"/>
+  </w:num>
+  <w:num w:numId="8">
+    <w:abstractNumId w:val="2"/>
+  </w:num>
+  <w:num w:numId="9">
+    <w:abstractNumId w:val="4"/>
+  </w:num>
+  <w:num w:numId="10">
     <w:abstractNumId w:val="0"/>
   </w:num>
-  <w:num w:numId="2">
-    <w:abstractNumId w:val="4"/>
-  </w:num>
-  <w:num w:numId="3">
-    <w:abstractNumId w:val="2"/>
-  </w:num>
-  <w:num w:numId="4">
-    <w:abstractNumId w:val="3"/>
-  </w:num>
-  <w:num w:numId="5">
-    <w:abstractNumId w:val="1"/>
+  <w:num w:numId="11">
+    <w:abstractNumId w:val="5"/>
   </w:num>
 </w:numbering>
 </file>
@@ -1120,6 +2574,7 @@
   <w:style w:type="character" w:default="1" w:styleId="DefaultParagraphFont">
     <w:name w:val="Default Paragraph Font"/>
     <w:uiPriority w:val="1"/>
+    <w:semiHidden/>
     <w:unhideWhenUsed/>
   </w:style>
   <w:style w:type="table" w:default="1" w:styleId="TableNormal">

</xml_diff>